<commit_message>
No Relational DB - Final Project Finished
</commit_message>
<xml_diff>
--- a/BaseDeDatos/3.BasesDeDatosNoRelacionales/Unidad1/Taller2_solucion.docx
+++ b/BaseDeDatos/3.BasesDeDatosNoRelacionales/Unidad1/Taller2_solucion.docx
@@ -95,7 +95,6 @@
                 <w:szCs w:val="24"/>
               </w:rPr>
             </w:pPr>
-            <w:proofErr w:type="spellStart"/>
             <w:r>
               <w:rPr>
                 <w:rFonts w:ascii="Arial" w:eastAsia="Times New Roman" w:hAnsi="Arial" w:cs="Arial"/>
@@ -106,7 +105,6 @@
               </w:rPr>
               <w:t>nombre</w:t>
             </w:r>
-            <w:proofErr w:type="spellEnd"/>
           </w:p>
         </w:tc>
         <w:tc>
@@ -189,7 +187,6 @@
                 <w:szCs w:val="24"/>
               </w:rPr>
             </w:pPr>
-            <w:proofErr w:type="spellStart"/>
             <w:r>
               <w:rPr>
                 <w:rFonts w:ascii="Arial" w:eastAsia="Times New Roman" w:hAnsi="Arial" w:cs="Arial"/>
@@ -198,7 +195,6 @@
               </w:rPr>
               <w:t>luis</w:t>
             </w:r>
-            <w:proofErr w:type="spellEnd"/>
           </w:p>
         </w:tc>
         <w:tc>
@@ -351,7 +347,6 @@
                 <w:szCs w:val="24"/>
               </w:rPr>
             </w:pPr>
-            <w:proofErr w:type="spellStart"/>
             <w:r>
               <w:rPr>
                 <w:rFonts w:ascii="Arial" w:eastAsia="Times New Roman" w:hAnsi="Arial" w:cs="Arial"/>
@@ -360,7 +355,6 @@
               </w:rPr>
               <w:t>maría</w:t>
             </w:r>
-            <w:proofErr w:type="spellEnd"/>
           </w:p>
         </w:tc>
         <w:tc>
@@ -454,65 +448,14 @@
           <w:lang w:val="es-CR"/>
         </w:rPr>
       </w:pPr>
-      <w:proofErr w:type="spellStart"/>
-      <w:r>
-        <w:rPr>
-          <w:rFonts w:ascii="Courier New" w:hAnsi="Courier New" w:cs="Courier New"/>
-          <w:sz w:val="20"/>
-          <w:szCs w:val="20"/>
-          <w:lang w:val="es-CR"/>
-        </w:rPr>
-        <w:t>switched</w:t>
-      </w:r>
-      <w:proofErr w:type="spellEnd"/>
-      <w:r>
-        <w:rPr>
-          <w:rFonts w:ascii="Courier New" w:hAnsi="Courier New" w:cs="Courier New"/>
-          <w:sz w:val="20"/>
-          <w:szCs w:val="20"/>
-          <w:lang w:val="es-CR"/>
-        </w:rPr>
-        <w:t xml:space="preserve"> </w:t>
-      </w:r>
-      <w:proofErr w:type="spellStart"/>
-      <w:r>
-        <w:rPr>
-          <w:rFonts w:ascii="Courier New" w:hAnsi="Courier New" w:cs="Courier New"/>
-          <w:sz w:val="20"/>
-          <w:szCs w:val="20"/>
-          <w:lang w:val="es-CR"/>
-        </w:rPr>
-        <w:t>to</w:t>
-      </w:r>
-      <w:proofErr w:type="spellEnd"/>
-      <w:r>
-        <w:rPr>
-          <w:rFonts w:ascii="Courier New" w:hAnsi="Courier New" w:cs="Courier New"/>
-          <w:sz w:val="20"/>
-          <w:szCs w:val="20"/>
-          <w:lang w:val="es-CR"/>
-        </w:rPr>
-        <w:t xml:space="preserve"> </w:t>
-      </w:r>
-      <w:proofErr w:type="spellStart"/>
-      <w:r>
-        <w:rPr>
-          <w:rFonts w:ascii="Courier New" w:hAnsi="Courier New" w:cs="Courier New"/>
-          <w:sz w:val="20"/>
-          <w:szCs w:val="20"/>
-          <w:lang w:val="es-CR"/>
-        </w:rPr>
-        <w:t>db</w:t>
-      </w:r>
-      <w:proofErr w:type="spellEnd"/>
-      <w:r>
-        <w:rPr>
-          <w:rFonts w:ascii="Courier New" w:hAnsi="Courier New" w:cs="Courier New"/>
-          <w:sz w:val="20"/>
-          <w:szCs w:val="20"/>
-          <w:lang w:val="es-CR"/>
-        </w:rPr>
-        <w:t xml:space="preserve"> encuestas</w:t>
+      <w:r>
+        <w:rPr>
+          <w:rFonts w:ascii="Courier New" w:hAnsi="Courier New" w:cs="Courier New"/>
+          <w:sz w:val="20"/>
+          <w:szCs w:val="20"/>
+          <w:lang w:val="es-CR"/>
+        </w:rPr>
+        <w:t>switched to db encuestas</w:t>
       </w:r>
     </w:p>
     <w:p>
@@ -533,58 +476,7 @@
           <w:szCs w:val="20"/>
           <w:lang w:val="es-CR"/>
         </w:rPr>
-        <w:t xml:space="preserve">&gt; </w:t>
-      </w:r>
-      <w:proofErr w:type="spellStart"/>
-      <w:proofErr w:type="gramStart"/>
-      <w:r>
-        <w:rPr>
-          <w:rFonts w:ascii="Courier New" w:hAnsi="Courier New" w:cs="Courier New"/>
-          <w:sz w:val="20"/>
-          <w:szCs w:val="20"/>
-          <w:lang w:val="es-CR"/>
-        </w:rPr>
-        <w:t>db.ciudadanos</w:t>
-      </w:r>
-      <w:proofErr w:type="gramEnd"/>
-      <w:r>
-        <w:rPr>
-          <w:rFonts w:ascii="Courier New" w:hAnsi="Courier New" w:cs="Courier New"/>
-          <w:sz w:val="20"/>
-          <w:szCs w:val="20"/>
-          <w:lang w:val="es-CR"/>
-        </w:rPr>
-        <w:t>.insert</w:t>
-      </w:r>
-      <w:proofErr w:type="spellEnd"/>
-      <w:r>
-        <w:rPr>
-          <w:rFonts w:ascii="Courier New" w:hAnsi="Courier New" w:cs="Courier New"/>
-          <w:sz w:val="20"/>
-          <w:szCs w:val="20"/>
-          <w:lang w:val="es-CR"/>
-        </w:rPr>
-        <w:t>({ "nombre": "</w:t>
-      </w:r>
-      <w:proofErr w:type="spellStart"/>
-      <w:r>
-        <w:rPr>
-          <w:rFonts w:ascii="Courier New" w:hAnsi="Courier New" w:cs="Courier New"/>
-          <w:sz w:val="20"/>
-          <w:szCs w:val="20"/>
-          <w:lang w:val="es-CR"/>
-        </w:rPr>
-        <w:t>luis</w:t>
-      </w:r>
-      <w:proofErr w:type="spellEnd"/>
-      <w:r>
-        <w:rPr>
-          <w:rFonts w:ascii="Courier New" w:hAnsi="Courier New" w:cs="Courier New"/>
-          <w:sz w:val="20"/>
-          <w:szCs w:val="20"/>
-          <w:lang w:val="es-CR"/>
-        </w:rPr>
-        <w:t>", "respuesta1": "true", "respuesta2": "true" })</w:t>
+        <w:t>&gt; db.ciudadanos.insert({ "nombre": "luis", "respuesta1": "true", "respuesta2": "true" })</w:t>
       </w:r>
     </w:p>
     <w:p>
@@ -598,56 +490,14 @@
           <w:lang w:val="es-CR"/>
         </w:rPr>
       </w:pPr>
-      <w:proofErr w:type="spellStart"/>
-      <w:proofErr w:type="gramStart"/>
-      <w:r>
-        <w:rPr>
-          <w:rFonts w:ascii="Courier New" w:hAnsi="Courier New" w:cs="Courier New"/>
-          <w:sz w:val="20"/>
-          <w:szCs w:val="20"/>
-          <w:lang w:val="es-CR"/>
-        </w:rPr>
-        <w:t>WriteResult</w:t>
-      </w:r>
-      <w:proofErr w:type="spellEnd"/>
-      <w:r>
-        <w:rPr>
-          <w:rFonts w:ascii="Courier New" w:hAnsi="Courier New" w:cs="Courier New"/>
-          <w:sz w:val="20"/>
-          <w:szCs w:val="20"/>
-          <w:lang w:val="es-CR"/>
-        </w:rPr>
-        <w:t>(</w:t>
-      </w:r>
-      <w:proofErr w:type="gramEnd"/>
-      <w:r>
-        <w:rPr>
-          <w:rFonts w:ascii="Courier New" w:hAnsi="Courier New" w:cs="Courier New"/>
-          <w:sz w:val="20"/>
-          <w:szCs w:val="20"/>
-          <w:lang w:val="es-CR"/>
-        </w:rPr>
-        <w:t>{ "</w:t>
-      </w:r>
-      <w:proofErr w:type="spellStart"/>
-      <w:r>
-        <w:rPr>
-          <w:rFonts w:ascii="Courier New" w:hAnsi="Courier New" w:cs="Courier New"/>
-          <w:sz w:val="20"/>
-          <w:szCs w:val="20"/>
-          <w:lang w:val="es-CR"/>
-        </w:rPr>
-        <w:t>nInserted</w:t>
-      </w:r>
-      <w:proofErr w:type="spellEnd"/>
-      <w:r>
-        <w:rPr>
-          <w:rFonts w:ascii="Courier New" w:hAnsi="Courier New" w:cs="Courier New"/>
-          <w:sz w:val="20"/>
-          <w:szCs w:val="20"/>
-          <w:lang w:val="es-CR"/>
-        </w:rPr>
-        <w:t>" : 1 })</w:t>
+      <w:r>
+        <w:rPr>
+          <w:rFonts w:ascii="Courier New" w:hAnsi="Courier New" w:cs="Courier New"/>
+          <w:sz w:val="20"/>
+          <w:szCs w:val="20"/>
+          <w:lang w:val="es-CR"/>
+        </w:rPr>
+        <w:t>WriteResult({ "nInserted" : 1 })</w:t>
       </w:r>
     </w:p>
     <w:p>
@@ -668,58 +518,7 @@
           <w:szCs w:val="20"/>
           <w:lang w:val="es-CR"/>
         </w:rPr>
-        <w:t xml:space="preserve">&gt; </w:t>
-      </w:r>
-      <w:proofErr w:type="spellStart"/>
-      <w:proofErr w:type="gramStart"/>
-      <w:r>
-        <w:rPr>
-          <w:rFonts w:ascii="Courier New" w:hAnsi="Courier New" w:cs="Courier New"/>
-          <w:sz w:val="20"/>
-          <w:szCs w:val="20"/>
-          <w:lang w:val="es-CR"/>
-        </w:rPr>
-        <w:t>db.ciudadanos</w:t>
-      </w:r>
-      <w:proofErr w:type="gramEnd"/>
-      <w:r>
-        <w:rPr>
-          <w:rFonts w:ascii="Courier New" w:hAnsi="Courier New" w:cs="Courier New"/>
-          <w:sz w:val="20"/>
-          <w:szCs w:val="20"/>
-          <w:lang w:val="es-CR"/>
-        </w:rPr>
-        <w:t>.insert</w:t>
-      </w:r>
-      <w:proofErr w:type="spellEnd"/>
-      <w:r>
-        <w:rPr>
-          <w:rFonts w:ascii="Courier New" w:hAnsi="Courier New" w:cs="Courier New"/>
-          <w:sz w:val="20"/>
-          <w:szCs w:val="20"/>
-          <w:lang w:val="es-CR"/>
-        </w:rPr>
-        <w:t>({ "nombre": "</w:t>
-      </w:r>
-      <w:proofErr w:type="spellStart"/>
-      <w:r>
-        <w:rPr>
-          <w:rFonts w:ascii="Courier New" w:hAnsi="Courier New" w:cs="Courier New"/>
-          <w:sz w:val="20"/>
-          <w:szCs w:val="20"/>
-          <w:lang w:val="es-CR"/>
-        </w:rPr>
-        <w:t>ana</w:t>
-      </w:r>
-      <w:proofErr w:type="spellEnd"/>
-      <w:r>
-        <w:rPr>
-          <w:rFonts w:ascii="Courier New" w:hAnsi="Courier New" w:cs="Courier New"/>
-          <w:sz w:val="20"/>
-          <w:szCs w:val="20"/>
-          <w:lang w:val="es-CR"/>
-        </w:rPr>
-        <w:t>", "respuesta1": "false", "respuesta2": "false" })</w:t>
+        <w:t>&gt; db.ciudadanos.insert({ "nombre": "ana", "respuesta1": "false", "respuesta2": "false" })</w:t>
       </w:r>
     </w:p>
     <w:p>
@@ -733,56 +532,14 @@
           <w:lang w:val="es-CR"/>
         </w:rPr>
       </w:pPr>
-      <w:proofErr w:type="spellStart"/>
-      <w:proofErr w:type="gramStart"/>
-      <w:r>
-        <w:rPr>
-          <w:rFonts w:ascii="Courier New" w:hAnsi="Courier New" w:cs="Courier New"/>
-          <w:sz w:val="20"/>
-          <w:szCs w:val="20"/>
-          <w:lang w:val="es-CR"/>
-        </w:rPr>
-        <w:t>WriteResult</w:t>
-      </w:r>
-      <w:proofErr w:type="spellEnd"/>
-      <w:r>
-        <w:rPr>
-          <w:rFonts w:ascii="Courier New" w:hAnsi="Courier New" w:cs="Courier New"/>
-          <w:sz w:val="20"/>
-          <w:szCs w:val="20"/>
-          <w:lang w:val="es-CR"/>
-        </w:rPr>
-        <w:t>(</w:t>
-      </w:r>
-      <w:proofErr w:type="gramEnd"/>
-      <w:r>
-        <w:rPr>
-          <w:rFonts w:ascii="Courier New" w:hAnsi="Courier New" w:cs="Courier New"/>
-          <w:sz w:val="20"/>
-          <w:szCs w:val="20"/>
-          <w:lang w:val="es-CR"/>
-        </w:rPr>
-        <w:t>{ "</w:t>
-      </w:r>
-      <w:proofErr w:type="spellStart"/>
-      <w:r>
-        <w:rPr>
-          <w:rFonts w:ascii="Courier New" w:hAnsi="Courier New" w:cs="Courier New"/>
-          <w:sz w:val="20"/>
-          <w:szCs w:val="20"/>
-          <w:lang w:val="es-CR"/>
-        </w:rPr>
-        <w:t>nInserted</w:t>
-      </w:r>
-      <w:proofErr w:type="spellEnd"/>
-      <w:r>
-        <w:rPr>
-          <w:rFonts w:ascii="Courier New" w:hAnsi="Courier New" w:cs="Courier New"/>
-          <w:sz w:val="20"/>
-          <w:szCs w:val="20"/>
-          <w:lang w:val="es-CR"/>
-        </w:rPr>
-        <w:t>" : 1 })</w:t>
+      <w:r>
+        <w:rPr>
+          <w:rFonts w:ascii="Courier New" w:hAnsi="Courier New" w:cs="Courier New"/>
+          <w:sz w:val="20"/>
+          <w:szCs w:val="20"/>
+          <w:lang w:val="es-CR"/>
+        </w:rPr>
+        <w:t>WriteResult({ "nInserted" : 1 })</w:t>
       </w:r>
     </w:p>
     <w:p>
@@ -803,38 +560,7 @@
           <w:szCs w:val="20"/>
           <w:lang w:val="es-CR"/>
         </w:rPr>
-        <w:t xml:space="preserve">&gt; </w:t>
-      </w:r>
-      <w:proofErr w:type="spellStart"/>
-      <w:proofErr w:type="gramStart"/>
-      <w:r>
-        <w:rPr>
-          <w:rFonts w:ascii="Courier New" w:hAnsi="Courier New" w:cs="Courier New"/>
-          <w:sz w:val="20"/>
-          <w:szCs w:val="20"/>
-          <w:lang w:val="es-CR"/>
-        </w:rPr>
-        <w:t>db.ciudadanos</w:t>
-      </w:r>
-      <w:proofErr w:type="gramEnd"/>
-      <w:r>
-        <w:rPr>
-          <w:rFonts w:ascii="Courier New" w:hAnsi="Courier New" w:cs="Courier New"/>
-          <w:sz w:val="20"/>
-          <w:szCs w:val="20"/>
-          <w:lang w:val="es-CR"/>
-        </w:rPr>
-        <w:t>.insert</w:t>
-      </w:r>
-      <w:proofErr w:type="spellEnd"/>
-      <w:r>
-        <w:rPr>
-          <w:rFonts w:ascii="Courier New" w:hAnsi="Courier New" w:cs="Courier New"/>
-          <w:sz w:val="20"/>
-          <w:szCs w:val="20"/>
-          <w:lang w:val="es-CR"/>
-        </w:rPr>
-        <w:t>({ "nombre": "maría", "respuesta1": "false"})</w:t>
+        <w:t>&gt; db.ciudadanos.insert({ "nombre": "maría", "respuesta1": "false"})</w:t>
       </w:r>
     </w:p>
     <w:p>
@@ -848,56 +574,14 @@
           <w:lang w:val="es-CR"/>
         </w:rPr>
       </w:pPr>
-      <w:proofErr w:type="spellStart"/>
-      <w:proofErr w:type="gramStart"/>
-      <w:r>
-        <w:rPr>
-          <w:rFonts w:ascii="Courier New" w:hAnsi="Courier New" w:cs="Courier New"/>
-          <w:sz w:val="20"/>
-          <w:szCs w:val="20"/>
-          <w:lang w:val="es-CR"/>
-        </w:rPr>
-        <w:t>WriteResult</w:t>
-      </w:r>
-      <w:proofErr w:type="spellEnd"/>
-      <w:r>
-        <w:rPr>
-          <w:rFonts w:ascii="Courier New" w:hAnsi="Courier New" w:cs="Courier New"/>
-          <w:sz w:val="20"/>
-          <w:szCs w:val="20"/>
-          <w:lang w:val="es-CR"/>
-        </w:rPr>
-        <w:t>(</w:t>
-      </w:r>
-      <w:proofErr w:type="gramEnd"/>
-      <w:r>
-        <w:rPr>
-          <w:rFonts w:ascii="Courier New" w:hAnsi="Courier New" w:cs="Courier New"/>
-          <w:sz w:val="20"/>
-          <w:szCs w:val="20"/>
-          <w:lang w:val="es-CR"/>
-        </w:rPr>
-        <w:t>{ "</w:t>
-      </w:r>
-      <w:proofErr w:type="spellStart"/>
-      <w:r>
-        <w:rPr>
-          <w:rFonts w:ascii="Courier New" w:hAnsi="Courier New" w:cs="Courier New"/>
-          <w:sz w:val="20"/>
-          <w:szCs w:val="20"/>
-          <w:lang w:val="es-CR"/>
-        </w:rPr>
-        <w:t>nInserted</w:t>
-      </w:r>
-      <w:proofErr w:type="spellEnd"/>
-      <w:r>
-        <w:rPr>
-          <w:rFonts w:ascii="Courier New" w:hAnsi="Courier New" w:cs="Courier New"/>
-          <w:sz w:val="20"/>
-          <w:szCs w:val="20"/>
-          <w:lang w:val="es-CR"/>
-        </w:rPr>
-        <w:t>" : 1 })</w:t>
+      <w:r>
+        <w:rPr>
+          <w:rFonts w:ascii="Courier New" w:hAnsi="Courier New" w:cs="Courier New"/>
+          <w:sz w:val="20"/>
+          <w:szCs w:val="20"/>
+          <w:lang w:val="es-CR"/>
+        </w:rPr>
+        <w:t>WriteResult({ "nInserted" : 1 })</w:t>
       </w:r>
     </w:p>
     <w:p>
@@ -918,38 +602,7 @@
           <w:szCs w:val="20"/>
           <w:lang w:val="es-CR"/>
         </w:rPr>
-        <w:t xml:space="preserve">&gt; </w:t>
-      </w:r>
-      <w:proofErr w:type="spellStart"/>
-      <w:proofErr w:type="gramStart"/>
-      <w:r>
-        <w:rPr>
-          <w:rFonts w:ascii="Courier New" w:hAnsi="Courier New" w:cs="Courier New"/>
-          <w:sz w:val="20"/>
-          <w:szCs w:val="20"/>
-          <w:lang w:val="es-CR"/>
-        </w:rPr>
-        <w:t>db.ciudadanos</w:t>
-      </w:r>
-      <w:proofErr w:type="gramEnd"/>
-      <w:r>
-        <w:rPr>
-          <w:rFonts w:ascii="Courier New" w:hAnsi="Courier New" w:cs="Courier New"/>
-          <w:sz w:val="20"/>
-          <w:szCs w:val="20"/>
-          <w:lang w:val="es-CR"/>
-        </w:rPr>
-        <w:t>.find</w:t>
-      </w:r>
-      <w:proofErr w:type="spellEnd"/>
-      <w:r>
-        <w:rPr>
-          <w:rFonts w:ascii="Courier New" w:hAnsi="Courier New" w:cs="Courier New"/>
-          <w:sz w:val="20"/>
-          <w:szCs w:val="20"/>
-          <w:lang w:val="es-CR"/>
-        </w:rPr>
-        <w:t>({})</w:t>
+        <w:t>&gt; db.ciudadanos.find({})</w:t>
       </w:r>
     </w:p>
     <w:p>
@@ -963,65 +616,14 @@
           <w:lang w:val="es-CR"/>
         </w:rPr>
       </w:pPr>
-      <w:proofErr w:type="gramStart"/>
-      <w:r>
-        <w:rPr>
-          <w:rFonts w:ascii="Courier New" w:hAnsi="Courier New" w:cs="Courier New"/>
-          <w:sz w:val="20"/>
-          <w:szCs w:val="20"/>
-          <w:lang w:val="es-CR"/>
-        </w:rPr>
-        <w:t>{ "</w:t>
-      </w:r>
-      <w:proofErr w:type="gramEnd"/>
-      <w:r>
-        <w:rPr>
-          <w:rFonts w:ascii="Courier New" w:hAnsi="Courier New" w:cs="Courier New"/>
-          <w:sz w:val="20"/>
-          <w:szCs w:val="20"/>
-          <w:lang w:val="es-CR"/>
-        </w:rPr>
-        <w:t xml:space="preserve">_id" : </w:t>
-      </w:r>
-      <w:proofErr w:type="spellStart"/>
-      <w:r>
-        <w:rPr>
-          <w:rFonts w:ascii="Courier New" w:hAnsi="Courier New" w:cs="Courier New"/>
-          <w:sz w:val="20"/>
-          <w:szCs w:val="20"/>
-          <w:lang w:val="es-CR"/>
-        </w:rPr>
-        <w:t>ObjectId</w:t>
-      </w:r>
-      <w:proofErr w:type="spellEnd"/>
-      <w:r>
-        <w:rPr>
-          <w:rFonts w:ascii="Courier New" w:hAnsi="Courier New" w:cs="Courier New"/>
-          <w:sz w:val="20"/>
-          <w:szCs w:val="20"/>
-          <w:lang w:val="es-CR"/>
-        </w:rPr>
-        <w:t>("60aa7a91a602ab62b6858fde"), "nombre" : "</w:t>
-      </w:r>
-      <w:proofErr w:type="spellStart"/>
-      <w:r>
-        <w:rPr>
-          <w:rFonts w:ascii="Courier New" w:hAnsi="Courier New" w:cs="Courier New"/>
-          <w:sz w:val="20"/>
-          <w:szCs w:val="20"/>
-          <w:lang w:val="es-CR"/>
-        </w:rPr>
-        <w:t>luis</w:t>
-      </w:r>
-      <w:proofErr w:type="spellEnd"/>
-      <w:r>
-        <w:rPr>
-          <w:rFonts w:ascii="Courier New" w:hAnsi="Courier New" w:cs="Courier New"/>
-          <w:sz w:val="20"/>
-          <w:szCs w:val="20"/>
-          <w:lang w:val="es-CR"/>
-        </w:rPr>
-        <w:t>", "respuesta1" : "true", "respuesta2" : "true" }</w:t>
+      <w:r>
+        <w:rPr>
+          <w:rFonts w:ascii="Courier New" w:hAnsi="Courier New" w:cs="Courier New"/>
+          <w:sz w:val="20"/>
+          <w:szCs w:val="20"/>
+          <w:lang w:val="es-CR"/>
+        </w:rPr>
+        <w:t>{ "_id" : ObjectId("60aa7a91a602ab62b6858fde"), "nombre" : "luis", "respuesta1" : "true", "respuesta2" : "true" }</w:t>
       </w:r>
     </w:p>
     <w:p>
@@ -1035,65 +637,14 @@
           <w:lang w:val="es-CR"/>
         </w:rPr>
       </w:pPr>
-      <w:proofErr w:type="gramStart"/>
-      <w:r>
-        <w:rPr>
-          <w:rFonts w:ascii="Courier New" w:hAnsi="Courier New" w:cs="Courier New"/>
-          <w:sz w:val="20"/>
-          <w:szCs w:val="20"/>
-          <w:lang w:val="es-CR"/>
-        </w:rPr>
-        <w:t>{ "</w:t>
-      </w:r>
-      <w:proofErr w:type="gramEnd"/>
-      <w:r>
-        <w:rPr>
-          <w:rFonts w:ascii="Courier New" w:hAnsi="Courier New" w:cs="Courier New"/>
-          <w:sz w:val="20"/>
-          <w:szCs w:val="20"/>
-          <w:lang w:val="es-CR"/>
-        </w:rPr>
-        <w:t xml:space="preserve">_id" : </w:t>
-      </w:r>
-      <w:proofErr w:type="spellStart"/>
-      <w:r>
-        <w:rPr>
-          <w:rFonts w:ascii="Courier New" w:hAnsi="Courier New" w:cs="Courier New"/>
-          <w:sz w:val="20"/>
-          <w:szCs w:val="20"/>
-          <w:lang w:val="es-CR"/>
-        </w:rPr>
-        <w:t>ObjectId</w:t>
-      </w:r>
-      <w:proofErr w:type="spellEnd"/>
-      <w:r>
-        <w:rPr>
-          <w:rFonts w:ascii="Courier New" w:hAnsi="Courier New" w:cs="Courier New"/>
-          <w:sz w:val="20"/>
-          <w:szCs w:val="20"/>
-          <w:lang w:val="es-CR"/>
-        </w:rPr>
-        <w:t>("60aa7a94a602ab62b6858fdf"), "nombre" : "</w:t>
-      </w:r>
-      <w:proofErr w:type="spellStart"/>
-      <w:r>
-        <w:rPr>
-          <w:rFonts w:ascii="Courier New" w:hAnsi="Courier New" w:cs="Courier New"/>
-          <w:sz w:val="20"/>
-          <w:szCs w:val="20"/>
-          <w:lang w:val="es-CR"/>
-        </w:rPr>
-        <w:t>ana</w:t>
-      </w:r>
-      <w:proofErr w:type="spellEnd"/>
-      <w:r>
-        <w:rPr>
-          <w:rFonts w:ascii="Courier New" w:hAnsi="Courier New" w:cs="Courier New"/>
-          <w:sz w:val="20"/>
-          <w:szCs w:val="20"/>
-          <w:lang w:val="es-CR"/>
-        </w:rPr>
-        <w:t>", "respuesta1" : "false", "respuesta2" : "false" }</w:t>
+      <w:r>
+        <w:rPr>
+          <w:rFonts w:ascii="Courier New" w:hAnsi="Courier New" w:cs="Courier New"/>
+          <w:sz w:val="20"/>
+          <w:szCs w:val="20"/>
+          <w:lang w:val="es-CR"/>
+        </w:rPr>
+        <w:t>{ "_id" : ObjectId("60aa7a94a602ab62b6858fdf"), "nombre" : "ana", "respuesta1" : "false", "respuesta2" : "false" }</w:t>
       </w:r>
     </w:p>
     <w:p>
@@ -1107,45 +658,14 @@
           <w:lang w:val="es-CR"/>
         </w:rPr>
       </w:pPr>
-      <w:proofErr w:type="gramStart"/>
-      <w:r>
-        <w:rPr>
-          <w:rFonts w:ascii="Courier New" w:hAnsi="Courier New" w:cs="Courier New"/>
-          <w:sz w:val="20"/>
-          <w:szCs w:val="20"/>
-          <w:lang w:val="es-CR"/>
-        </w:rPr>
-        <w:t>{ "</w:t>
-      </w:r>
-      <w:proofErr w:type="gramEnd"/>
-      <w:r>
-        <w:rPr>
-          <w:rFonts w:ascii="Courier New" w:hAnsi="Courier New" w:cs="Courier New"/>
-          <w:sz w:val="20"/>
-          <w:szCs w:val="20"/>
-          <w:lang w:val="es-CR"/>
-        </w:rPr>
-        <w:t xml:space="preserve">_id" : </w:t>
-      </w:r>
-      <w:proofErr w:type="spellStart"/>
-      <w:r>
-        <w:rPr>
-          <w:rFonts w:ascii="Courier New" w:hAnsi="Courier New" w:cs="Courier New"/>
-          <w:sz w:val="20"/>
-          <w:szCs w:val="20"/>
-          <w:lang w:val="es-CR"/>
-        </w:rPr>
-        <w:t>ObjectId</w:t>
-      </w:r>
-      <w:proofErr w:type="spellEnd"/>
-      <w:r>
-        <w:rPr>
-          <w:rFonts w:ascii="Courier New" w:hAnsi="Courier New" w:cs="Courier New"/>
-          <w:sz w:val="20"/>
-          <w:szCs w:val="20"/>
-          <w:lang w:val="es-CR"/>
-        </w:rPr>
-        <w:t>("60aa7a9aa602ab62b6858fe0"), "nombre" : "maría", "respuesta1" : "false" }</w:t>
+      <w:r>
+        <w:rPr>
+          <w:rFonts w:ascii="Courier New" w:hAnsi="Courier New" w:cs="Courier New"/>
+          <w:sz w:val="20"/>
+          <w:szCs w:val="20"/>
+          <w:lang w:val="es-CR"/>
+        </w:rPr>
+        <w:t>{ "_id" : ObjectId("60aa7a9aa602ab62b6858fe0"), "nombre" : "maría", "respuesta1" : "false" }</w:t>
       </w:r>
       <w:r>
         <w:rPr>
@@ -1181,21 +701,7 @@
         <w:rPr>
           <w:lang w:val="es-CR"/>
         </w:rPr>
-        <w:t xml:space="preserve">Realizar un </w:t>
-      </w:r>
-      <w:proofErr w:type="spellStart"/>
-      <w:r>
-        <w:rPr>
-          <w:lang w:val="es-CR"/>
-        </w:rPr>
-        <w:t>dump</w:t>
-      </w:r>
-      <w:proofErr w:type="spellEnd"/>
-      <w:r>
-        <w:rPr>
-          <w:lang w:val="es-CR"/>
-        </w:rPr>
-        <w:t xml:space="preserve"> de los datos</w:t>
+        <w:t>Realizar un dump de los datos</w:t>
       </w:r>
     </w:p>
     <w:p>
@@ -1214,29 +720,16 @@
           <w:rFonts w:ascii="Courier New" w:hAnsi="Courier New" w:cs="Courier New"/>
           <w:sz w:val="20"/>
           <w:szCs w:val="20"/>
-          <w:lang w:val="es-CR"/>
-        </w:rPr>
-      </w:pPr>
-      <w:r>
-        <w:rPr>
-          <w:rFonts w:ascii="Courier New" w:hAnsi="Courier New" w:cs="Courier New"/>
-          <w:sz w:val="20"/>
-          <w:szCs w:val="20"/>
-          <w:lang w:val="es-CR"/>
-        </w:rPr>
-        <w:t xml:space="preserve">C:\Program Files\MongoDB\Tools\100\bin&gt;mongodump.exe -d </w:t>
-      </w:r>
-      <w:proofErr w:type="spellStart"/>
-      <w:r>
-        <w:rPr>
-          <w:rFonts w:ascii="Courier New" w:hAnsi="Courier New" w:cs="Courier New"/>
-          <w:sz w:val="20"/>
-          <w:szCs w:val="20"/>
-          <w:lang w:val="es-CR"/>
-        </w:rPr>
-        <w:t>encuesta</w:t>
-      </w:r>
-      <w:proofErr w:type="spellEnd"/>
+        </w:rPr>
+      </w:pPr>
+      <w:r>
+        <w:rPr>
+          <w:rFonts w:ascii="Courier New" w:hAnsi="Courier New" w:cs="Courier New"/>
+          <w:sz w:val="20"/>
+          <w:szCs w:val="20"/>
+        </w:rPr>
+        <w:t>C:\Program Files\MongoDB\Tools\100\bin&gt;mongodump.exe -d encuesta</w:t>
+      </w:r>
     </w:p>
     <w:p>
       <w:pPr>
@@ -1248,21 +741,8 @@
         <w:pStyle w:val="ListParagraph"/>
       </w:pPr>
       <w:r>
-        <w:t xml:space="preserve">Se </w:t>
-      </w:r>
-      <w:proofErr w:type="spellStart"/>
-      <w:r>
-        <w:t>verifica</w:t>
-      </w:r>
-      <w:proofErr w:type="spellEnd"/>
-      <w:r>
-        <w:t xml:space="preserve"> dump </w:t>
-      </w:r>
-      <w:proofErr w:type="spellStart"/>
-      <w:r>
-        <w:t>creado</w:t>
-      </w:r>
-      <w:proofErr w:type="spellEnd"/>
+        <w:t>Se verifica dump creado</w:t>
+      </w:r>
     </w:p>
     <w:p>
       <w:pPr>
@@ -1376,34 +856,40 @@
           <w:rFonts w:ascii="Courier New" w:hAnsi="Courier New" w:cs="Courier New"/>
           <w:sz w:val="20"/>
           <w:szCs w:val="20"/>
-          <w:lang w:val="es-CR"/>
-        </w:rPr>
-        <w:t xml:space="preserve">C:\Program Files\MongoDB\Tools\100\bin&gt;mongodump.exe -d </w:t>
-      </w:r>
-      <w:proofErr w:type="spellStart"/>
-      <w:r>
-        <w:rPr>
-          <w:rFonts w:ascii="Courier New" w:hAnsi="Courier New" w:cs="Courier New"/>
-          <w:sz w:val="20"/>
-          <w:szCs w:val="20"/>
-          <w:lang w:val="es-CR"/>
-        </w:rPr>
-        <w:t>encuesta</w:t>
-      </w:r>
-      <w:proofErr w:type="spellEnd"/>
+        </w:rPr>
+        <w:t>C:\Program Files\MongoDB\Tools\100\bin&gt;mongo</w:t>
+      </w:r>
+      <w:r>
+        <w:rPr>
+          <w:rFonts w:ascii="Courier New" w:hAnsi="Courier New" w:cs="Courier New"/>
+          <w:sz w:val="20"/>
+          <w:szCs w:val="20"/>
+        </w:rPr>
+        <w:t>resto</w:t>
+      </w:r>
+      <w:r>
+        <w:rPr>
+          <w:rFonts w:ascii="Courier New" w:hAnsi="Courier New" w:cs="Courier New"/>
+          <w:sz w:val="20"/>
+          <w:szCs w:val="20"/>
+        </w:rPr>
+        <w:t>re</w:t>
+      </w:r>
+      <w:r>
+        <w:rPr>
+          <w:rFonts w:ascii="Courier New" w:hAnsi="Courier New" w:cs="Courier New"/>
+          <w:sz w:val="20"/>
+          <w:szCs w:val="20"/>
+        </w:rPr>
+        <w:t>.exe -d encuesta</w:t>
+      </w:r>
     </w:p>
     <w:p>
       <w:pPr>
         <w:pStyle w:val="ListParagraph"/>
       </w:pPr>
     </w:p>
-    <w:p>
-      <w:pPr>
-        <w:rPr>
-          <w:lang w:val="es-CR"/>
-        </w:rPr>
-      </w:pPr>
-    </w:p>
+    <w:p/>
     <w:sectPr>
       <w:pgSz w:w="12240" w:h="15840"/>
       <w:pgMar w:top="1440" w:right="1440" w:bottom="1440" w:left="1440" w:header="720" w:footer="720" w:gutter="0"/>
@@ -1634,6 +1120,7 @@
     <w:lsdException w:name="HTML Sample" w:semiHidden="1" w:unhideWhenUsed="1"/>
     <w:lsdException w:name="HTML Typewriter" w:semiHidden="1" w:unhideWhenUsed="1"/>
     <w:lsdException w:name="HTML Variable" w:semiHidden="1" w:unhideWhenUsed="1"/>
+    <w:lsdException w:name="Normal Table" w:semiHidden="1" w:unhideWhenUsed="1"/>
     <w:lsdException w:name="annotation subject" w:semiHidden="1" w:unhideWhenUsed="1"/>
     <w:lsdException w:name="No List" w:semiHidden="1" w:unhideWhenUsed="1"/>
     <w:lsdException w:name="Outline List 1" w:semiHidden="1" w:unhideWhenUsed="1"/>
@@ -1680,8 +1167,10 @@
     <w:lsdException w:name="Table Subtle 2" w:semiHidden="1" w:unhideWhenUsed="1"/>
     <w:lsdException w:name="Table Web 1" w:semiHidden="1" w:unhideWhenUsed="1"/>
     <w:lsdException w:name="Table Web 2" w:semiHidden="1" w:unhideWhenUsed="1"/>
+    <w:lsdException w:name="Table Web 3" w:semiHidden="1" w:unhideWhenUsed="1"/>
     <w:lsdException w:name="Balloon Text" w:semiHidden="1" w:unhideWhenUsed="1"/>
     <w:lsdException w:name="Table Grid" w:uiPriority="39"/>
+    <w:lsdException w:name="Table Theme" w:semiHidden="1" w:unhideWhenUsed="1"/>
     <w:lsdException w:name="Placeholder Text" w:semiHidden="1"/>
     <w:lsdException w:name="No Spacing" w:uiPriority="1" w:qFormat="1"/>
     <w:lsdException w:name="Light Shading" w:uiPriority="60"/>

</xml_diff>